<commit_message>
put descriptions on tables
</commit_message>
<xml_diff>
--- a/initialProjDoc/tablesAttributesDesc.docx
+++ b/initialProjDoc/tablesAttributesDesc.docx
@@ -21,6 +21,20 @@
         </w:rPr>
         <w:t>Movie</w:t>
       </w:r>
+      <w:r>
+        <w:rPr>
+          <w:sz w:val="24"/>
+          <w:szCs w:val="24"/>
+        </w:rPr>
+        <w:t xml:space="preserve">- </w:t>
+      </w:r>
+      <w:r>
+        <w:rPr>
+          <w:sz w:val="24"/>
+          <w:szCs w:val="24"/>
+        </w:rPr>
+        <w:t xml:space="preserve">Single entry production. Usually longer then 40 minutes. </w:t>
+      </w:r>
     </w:p>
     <w:p>
       <w:pPr>
@@ -246,6 +260,13 @@
         </w:rPr>
         <w:t>Show</w:t>
       </w:r>
+      <w:r>
+        <w:rPr>
+          <w:sz w:val="24"/>
+          <w:szCs w:val="24"/>
+        </w:rPr>
+        <w:t>- A tv show.</w:t>
+      </w:r>
     </w:p>
     <w:p>
       <w:pPr>
@@ -488,23 +509,7 @@
           <w:sz w:val="24"/>
           <w:szCs w:val="24"/>
         </w:rPr>
-        <w:t xml:space="preserve">- The number of seasons that have </w:t>
-      </w:r>
-      <w:proofErr w:type="gramStart"/>
-      <w:r>
-        <w:rPr>
-          <w:sz w:val="24"/>
-          <w:szCs w:val="24"/>
-        </w:rPr>
-        <w:t>a</w:t>
-      </w:r>
-      <w:proofErr w:type="gramEnd"/>
-      <w:r>
-        <w:rPr>
-          <w:sz w:val="24"/>
-          <w:szCs w:val="24"/>
-        </w:rPr>
-        <w:t xml:space="preserve"> episode in them. Unfinished seasons count towards this number.</w:t>
+        <w:t>- The number of seasons that have a episode in them. Unfinished seasons count towards this number.</w:t>
       </w:r>
     </w:p>
     <w:p>
@@ -555,6 +560,20 @@
         </w:rPr>
         <w:t>Actor</w:t>
       </w:r>
+      <w:r>
+        <w:rPr>
+          <w:sz w:val="24"/>
+          <w:szCs w:val="24"/>
+        </w:rPr>
+        <w:t xml:space="preserve">- </w:t>
+      </w:r>
+      <w:r>
+        <w:rPr>
+          <w:sz w:val="24"/>
+          <w:szCs w:val="24"/>
+        </w:rPr>
+        <w:t>a person whose profession is acting on the stage, in movies, or on television.</w:t>
+      </w:r>
     </w:p>
     <w:p>
       <w:pPr>
@@ -622,23 +641,7 @@
           <w:sz w:val="24"/>
           <w:szCs w:val="24"/>
         </w:rPr>
-        <w:t xml:space="preserve">DOB- Date of birth of the actor in a date object without </w:t>
-      </w:r>
-      <w:proofErr w:type="gramStart"/>
-      <w:r>
-        <w:rPr>
-          <w:sz w:val="24"/>
-          <w:szCs w:val="24"/>
-        </w:rPr>
-        <w:t>a</w:t>
-      </w:r>
-      <w:proofErr w:type="gramEnd"/>
-      <w:r>
-        <w:rPr>
-          <w:sz w:val="24"/>
-          <w:szCs w:val="24"/>
-        </w:rPr>
-        <w:t xml:space="preserve"> hour or minute.</w:t>
+        <w:t>DOB- Date of birth of the actor in a date object without a hour or minute.</w:t>
       </w:r>
     </w:p>
     <w:p>
@@ -729,6 +732,20 @@
         </w:rPr>
         <w:t>Genre</w:t>
       </w:r>
+      <w:r>
+        <w:rPr>
+          <w:sz w:val="24"/>
+          <w:szCs w:val="24"/>
+        </w:rPr>
+        <w:t xml:space="preserve">- </w:t>
+      </w:r>
+      <w:r>
+        <w:rPr>
+          <w:sz w:val="24"/>
+          <w:szCs w:val="24"/>
+        </w:rPr>
+        <w:t>a category of artistic composition, as in music or literature, characterized by similarities in form, style, or subject matter.</w:t>
+      </w:r>
     </w:p>
     <w:p>
       <w:pPr>
@@ -823,15 +840,21 @@
           <w:sz w:val="24"/>
           <w:szCs w:val="24"/>
         </w:rPr>
-        <w:lastRenderedPageBreak/>
-        <w:t>Director</w:t>
-      </w:r>
-      <w:r>
-        <w:rPr>
-          <w:sz w:val="24"/>
-          <w:szCs w:val="24"/>
-        </w:rPr>
-        <w:tab/>
+        <w:t>Direct</w:t>
+      </w:r>
+      <w:r>
+        <w:rPr>
+          <w:sz w:val="24"/>
+          <w:szCs w:val="24"/>
+        </w:rPr>
+        <w:t xml:space="preserve">or- </w:t>
+      </w:r>
+      <w:r>
+        <w:rPr>
+          <w:sz w:val="24"/>
+          <w:szCs w:val="24"/>
+        </w:rPr>
+        <w:t>a person who supervises the actors, camera crew, and other staff for a movie, play, television program, or similar production.</w:t>
       </w:r>
     </w:p>
     <w:p>
@@ -960,6 +983,13 @@
         </w:rPr>
         <w:t>Award</w:t>
       </w:r>
+      <w:r>
+        <w:rPr>
+          <w:sz w:val="24"/>
+          <w:szCs w:val="24"/>
+        </w:rPr>
+        <w:t xml:space="preserve">- Film Awards or festival awards. </w:t>
+      </w:r>
     </w:p>
     <w:p>
       <w:pPr>
@@ -1119,6 +1149,20 @@
         <w:t>ProductionStudio</w:t>
       </w:r>
       <w:proofErr w:type="spellEnd"/>
+      <w:r>
+        <w:rPr>
+          <w:sz w:val="24"/>
+          <w:szCs w:val="24"/>
+        </w:rPr>
+        <w:t xml:space="preserve">- </w:t>
+      </w:r>
+      <w:r>
+        <w:rPr>
+          <w:sz w:val="24"/>
+          <w:szCs w:val="24"/>
+        </w:rPr>
+        <w:t>premises used for producing live broadcasts, motion pictures, or audio or video recordings or transmissions.</w:t>
+      </w:r>
     </w:p>
     <w:p>
       <w:pPr>

</xml_diff>